<commit_message>
updated to add new project & a few other revisions
</commit_message>
<xml_diff>
--- a/public/resume.docx
+++ b/public/resume.docx
@@ -102,9 +102,12 @@
       <w:pPr>
         <w:spacing w:after="0" w:line="240" w:lineRule="auto"/>
         <w:rPr>
-          <w:rFonts w:ascii="Times New Roman" w:eastAsia="Times New Roman" w:hAnsi="Times New Roman" w:cs="Times New Roman"/>
-          <w:sz w:val="24"/>
-          <w:szCs w:val="24"/>
+          <w:rFonts w:ascii="Georgia" w:eastAsia="Times New Roman" w:hAnsi="Georgia" w:cs="Times New Roman"/>
+          <w:color w:val="000000"/>
+          <w:sz w:val="16"/>
+          <w:szCs w:val="16"/>
+          <w:u w:val="single"/>
+          <w:shd w:val="clear" w:color="auto" w:fill="FFFFFF"/>
         </w:rPr>
       </w:pPr>
       <w:hyperlink r:id="rId5" w:history="1">
@@ -125,6 +128,28 @@
       <w:pPr>
         <w:spacing w:after="0" w:line="240" w:lineRule="auto"/>
         <w:rPr>
+          <w:rFonts w:ascii="Georgia" w:eastAsia="Times New Roman" w:hAnsi="Georgia" w:cs="Times New Roman"/>
+          <w:sz w:val="16"/>
+          <w:szCs w:val="16"/>
+        </w:rPr>
+      </w:pPr>
+      <w:hyperlink r:id="rId6" w:history="1">
+        <w:r>
+          <w:rPr>
+            <w:rStyle w:val="Hyperlink"/>
+            <w:rFonts w:ascii="Georgia" w:hAnsi="Georgia"/>
+            <w:color w:val="auto"/>
+            <w:sz w:val="16"/>
+            <w:szCs w:val="16"/>
+          </w:rPr>
+          <w:t>https://charlotteportfolio.herokuapp.com/</w:t>
+        </w:r>
+      </w:hyperlink>
+    </w:p>
+    <w:p>
+      <w:pPr>
+        <w:spacing w:after="0" w:line="240" w:lineRule="auto"/>
+        <w:rPr>
           <w:rFonts w:ascii="Times New Roman" w:eastAsia="Times New Roman" w:hAnsi="Times New Roman" w:cs="Times New Roman"/>
           <w:sz w:val="24"/>
           <w:szCs w:val="24"/>
@@ -190,8 +215,6 @@
         </w:rPr>
         <w:t>418</w:t>
       </w:r>
-      <w:bookmarkStart w:id="0" w:name="_GoBack"/>
-      <w:bookmarkEnd w:id="0"/>
       <w:r>
         <w:rPr>
           <w:rFonts w:eastAsia="Times New Roman" w:cstheme="minorHAnsi"/>
@@ -793,61 +816,7 @@
           <w:szCs w:val="18"/>
           <w:shd w:val="clear" w:color="auto" w:fill="FFFFFF"/>
         </w:rPr>
-        <w:t xml:space="preserve">Developed Benefit using Swift, </w:t>
-      </w:r>
-      <w:proofErr w:type="spellStart"/>
-      <w:r>
-        <w:rPr>
-          <w:sz w:val="18"/>
-          <w:szCs w:val="18"/>
-          <w:shd w:val="clear" w:color="auto" w:fill="FFFFFF"/>
-        </w:rPr>
-        <w:t>OrgHunter</w:t>
-      </w:r>
-      <w:proofErr w:type="spellEnd"/>
-      <w:r>
-        <w:rPr>
-          <w:sz w:val="18"/>
-          <w:szCs w:val="18"/>
-          <w:shd w:val="clear" w:color="auto" w:fill="FFFFFF"/>
-        </w:rPr>
-        <w:t xml:space="preserve"> API for list of charities, </w:t>
-      </w:r>
-      <w:proofErr w:type="spellStart"/>
-      <w:r>
-        <w:rPr>
-          <w:sz w:val="18"/>
-          <w:szCs w:val="18"/>
-          <w:shd w:val="clear" w:color="auto" w:fill="FFFFFF"/>
-        </w:rPr>
-        <w:t>Mapkit</w:t>
-      </w:r>
-      <w:proofErr w:type="spellEnd"/>
-      <w:r>
-        <w:rPr>
-          <w:sz w:val="18"/>
-          <w:szCs w:val="18"/>
-          <w:shd w:val="clear" w:color="auto" w:fill="FFFFFF"/>
-        </w:rPr>
-        <w:t xml:space="preserve"> and </w:t>
-      </w:r>
-      <w:proofErr w:type="spellStart"/>
-      <w:r>
-        <w:rPr>
-          <w:sz w:val="18"/>
-          <w:szCs w:val="18"/>
-          <w:shd w:val="clear" w:color="auto" w:fill="FFFFFF"/>
-        </w:rPr>
-        <w:t>CoreLocation</w:t>
-      </w:r>
-      <w:proofErr w:type="spellEnd"/>
-      <w:r>
-        <w:rPr>
-          <w:sz w:val="18"/>
-          <w:szCs w:val="18"/>
-          <w:shd w:val="clear" w:color="auto" w:fill="FFFFFF"/>
-        </w:rPr>
-        <w:t xml:space="preserve"> for map feature, Sketch for Benefit logo, and Firebase for user authentication and database.</w:t>
+        <w:t>Developed Benefit using Swift, OrgHunter API for list of charities, Mapkit and CoreLocation for map feature, Sketch for Benefit logo, and Firebase for user authentication and database.</w:t>
       </w:r>
     </w:p>
     <w:p>
@@ -1040,7 +1009,7 @@
           <w:szCs w:val="18"/>
           <w:shd w:val="clear" w:color="auto" w:fill="FFFFFF"/>
         </w:rPr>
-        <w:t xml:space="preserve">Java, C++, </w:t>
+        <w:t>Java</w:t>
       </w:r>
       <w:r>
         <w:rPr>
@@ -1050,7 +1019,7 @@
           <w:szCs w:val="18"/>
           <w:shd w:val="clear" w:color="auto" w:fill="FFFFFF"/>
         </w:rPr>
-        <w:t xml:space="preserve">C, </w:t>
+        <w:t xml:space="preserve"> (proficient)</w:t>
       </w:r>
       <w:r>
         <w:rPr>
@@ -1060,7 +1029,7 @@
           <w:szCs w:val="18"/>
           <w:shd w:val="clear" w:color="auto" w:fill="FFFFFF"/>
         </w:rPr>
-        <w:t>HTML, CSS, Java</w:t>
+        <w:t>, C++</w:t>
       </w:r>
       <w:r>
         <w:rPr>
@@ -1070,6 +1039,106 @@
           <w:szCs w:val="18"/>
           <w:shd w:val="clear" w:color="auto" w:fill="FFFFFF"/>
         </w:rPr>
+        <w:t xml:space="preserve"> (proficient)</w:t>
+      </w:r>
+      <w:r>
+        <w:rPr>
+          <w:rFonts w:eastAsia="Times New Roman" w:cstheme="minorHAnsi"/>
+          <w:color w:val="000000"/>
+          <w:sz w:val="18"/>
+          <w:szCs w:val="18"/>
+          <w:shd w:val="clear" w:color="auto" w:fill="FFFFFF"/>
+        </w:rPr>
+        <w:t xml:space="preserve">, </w:t>
+      </w:r>
+      <w:r>
+        <w:rPr>
+          <w:rFonts w:eastAsia="Times New Roman" w:cstheme="minorHAnsi"/>
+          <w:color w:val="000000"/>
+          <w:sz w:val="18"/>
+          <w:szCs w:val="18"/>
+          <w:shd w:val="clear" w:color="auto" w:fill="FFFFFF"/>
+        </w:rPr>
+        <w:t>C</w:t>
+      </w:r>
+      <w:r>
+        <w:rPr>
+          <w:rFonts w:eastAsia="Times New Roman" w:cstheme="minorHAnsi"/>
+          <w:color w:val="000000"/>
+          <w:sz w:val="18"/>
+          <w:szCs w:val="18"/>
+          <w:shd w:val="clear" w:color="auto" w:fill="FFFFFF"/>
+        </w:rPr>
+        <w:t xml:space="preserve"> (proficient)</w:t>
+      </w:r>
+      <w:r>
+        <w:rPr>
+          <w:rFonts w:eastAsia="Times New Roman" w:cstheme="minorHAnsi"/>
+          <w:color w:val="000000"/>
+          <w:sz w:val="18"/>
+          <w:szCs w:val="18"/>
+          <w:shd w:val="clear" w:color="auto" w:fill="FFFFFF"/>
+        </w:rPr>
+        <w:t xml:space="preserve">, </w:t>
+      </w:r>
+      <w:r>
+        <w:rPr>
+          <w:rFonts w:eastAsia="Times New Roman" w:cstheme="minorHAnsi"/>
+          <w:color w:val="000000"/>
+          <w:sz w:val="18"/>
+          <w:szCs w:val="18"/>
+          <w:shd w:val="clear" w:color="auto" w:fill="FFFFFF"/>
+        </w:rPr>
+        <w:t>HTML</w:t>
+      </w:r>
+      <w:r>
+        <w:rPr>
+          <w:rFonts w:eastAsia="Times New Roman" w:cstheme="minorHAnsi"/>
+          <w:color w:val="000000"/>
+          <w:sz w:val="18"/>
+          <w:szCs w:val="18"/>
+          <w:shd w:val="clear" w:color="auto" w:fill="FFFFFF"/>
+        </w:rPr>
+        <w:t xml:space="preserve"> (proficient)</w:t>
+      </w:r>
+      <w:r>
+        <w:rPr>
+          <w:rFonts w:eastAsia="Times New Roman" w:cstheme="minorHAnsi"/>
+          <w:color w:val="000000"/>
+          <w:sz w:val="18"/>
+          <w:szCs w:val="18"/>
+          <w:shd w:val="clear" w:color="auto" w:fill="FFFFFF"/>
+        </w:rPr>
+        <w:t>, CSS</w:t>
+      </w:r>
+      <w:r>
+        <w:rPr>
+          <w:rFonts w:eastAsia="Times New Roman" w:cstheme="minorHAnsi"/>
+          <w:color w:val="000000"/>
+          <w:sz w:val="18"/>
+          <w:szCs w:val="18"/>
+          <w:shd w:val="clear" w:color="auto" w:fill="FFFFFF"/>
+        </w:rPr>
+        <w:t xml:space="preserve"> (prior experience)</w:t>
+      </w:r>
+      <w:r>
+        <w:rPr>
+          <w:rFonts w:eastAsia="Times New Roman" w:cstheme="minorHAnsi"/>
+          <w:color w:val="000000"/>
+          <w:sz w:val="18"/>
+          <w:szCs w:val="18"/>
+          <w:shd w:val="clear" w:color="auto" w:fill="FFFFFF"/>
+        </w:rPr>
+        <w:t>, Java</w:t>
+      </w:r>
+      <w:r>
+        <w:rPr>
+          <w:rFonts w:eastAsia="Times New Roman" w:cstheme="minorHAnsi"/>
+          <w:color w:val="000000"/>
+          <w:sz w:val="18"/>
+          <w:szCs w:val="18"/>
+          <w:shd w:val="clear" w:color="auto" w:fill="FFFFFF"/>
+        </w:rPr>
         <w:t>S</w:t>
       </w:r>
       <w:r>
@@ -1090,8 +1159,50 @@
           <w:szCs w:val="18"/>
           <w:shd w:val="clear" w:color="auto" w:fill="FFFFFF"/>
         </w:rPr>
-        <w:t>, Python, ARM, Haskell, Prolog</w:t>
-      </w:r>
+        <w:t xml:space="preserve"> (prior experience)</w:t>
+      </w:r>
+      <w:r>
+        <w:rPr>
+          <w:rFonts w:eastAsia="Times New Roman" w:cstheme="minorHAnsi"/>
+          <w:color w:val="000000"/>
+          <w:sz w:val="18"/>
+          <w:szCs w:val="18"/>
+          <w:shd w:val="clear" w:color="auto" w:fill="FFFFFF"/>
+        </w:rPr>
+        <w:t>, Python</w:t>
+      </w:r>
+      <w:r>
+        <w:rPr>
+          <w:rFonts w:eastAsia="Times New Roman" w:cstheme="minorHAnsi"/>
+          <w:color w:val="000000"/>
+          <w:sz w:val="18"/>
+          <w:szCs w:val="18"/>
+          <w:shd w:val="clear" w:color="auto" w:fill="FFFFFF"/>
+        </w:rPr>
+        <w:t xml:space="preserve"> (foundational knowledge)</w:t>
+      </w:r>
+      <w:r>
+        <w:rPr>
+          <w:rFonts w:eastAsia="Times New Roman" w:cstheme="minorHAnsi"/>
+          <w:color w:val="000000"/>
+          <w:sz w:val="18"/>
+          <w:szCs w:val="18"/>
+          <w:shd w:val="clear" w:color="auto" w:fill="FFFFFF"/>
+        </w:rPr>
+        <w:t>,  Prolog</w:t>
+      </w:r>
+      <w:r>
+        <w:rPr>
+          <w:rFonts w:eastAsia="Times New Roman" w:cstheme="minorHAnsi"/>
+          <w:color w:val="000000"/>
+          <w:sz w:val="18"/>
+          <w:szCs w:val="18"/>
+          <w:shd w:val="clear" w:color="auto" w:fill="FFFFFF"/>
+        </w:rPr>
+        <w:t xml:space="preserve"> (foundational knowledge)</w:t>
+      </w:r>
+      <w:bookmarkStart w:id="0" w:name="_GoBack"/>
+      <w:bookmarkEnd w:id="0"/>
     </w:p>
     <w:p>
       <w:pPr>

</xml_diff>